<commit_message>
process documents folder copied over to html & docs folders
</commit_message>
<xml_diff>
--- a/_build/html/ProcessDocuments/CoreDev/Verification/FeatureTestPlanTemplate.docx
+++ b/_build/html/ProcessDocuments/CoreDev/Verification/FeatureTestPlanTemplate.docx
@@ -18,7 +18,6 @@
     <w:p/>
     <w:p/>
     <w:p>
-      <w:bookmarkStart w:id="0" w:name="_GoBack"/>
       <w:r>
         <w:rPr>
           <w:noProof/>
@@ -86,7 +85,6 @@
           </wp:anchor>
         </w:drawing>
       </w:r>
-      <w:bookmarkEnd w:id="0"/>
     </w:p>
     <w:p/>
     <w:p>
@@ -193,24 +191,96 @@
     <w:p/>
     <w:p/>
     <w:p>
+      <w:pPr>
+        <w:rPr>
+          <w:i/>
+          <w:iCs/>
+        </w:rPr>
+      </w:pPr>
       <w:r>
         <w:t xml:space="preserve">Document ID: </w:t>
       </w:r>
+      <w:r>
+        <w:rPr>
+          <w:i/>
+          <w:iCs/>
+        </w:rPr>
+        <w:t xml:space="preserve">&lt;&lt;Enter Doc ID, e.g., VxWorks </w:t>
+      </w:r>
+      <w:proofErr w:type="spellStart"/>
+      <w:r>
+        <w:rPr>
+          <w:i/>
+          <w:iCs/>
+        </w:rPr>
+        <w:t>FTP_FeatureID</w:t>
+      </w:r>
+      <w:proofErr w:type="spellEnd"/>
+      <w:r>
+        <w:rPr>
+          <w:i/>
+          <w:iCs/>
+        </w:rPr>
+        <w:t xml:space="preserve"> or HVP </w:t>
+      </w:r>
+      <w:proofErr w:type="spellStart"/>
+      <w:r>
+        <w:rPr>
+          <w:i/>
+          <w:iCs/>
+        </w:rPr>
+        <w:t>FTP_FeatureID</w:t>
+      </w:r>
+      <w:proofErr w:type="spellEnd"/>
+      <w:r>
+        <w:rPr>
+          <w:i/>
+          <w:iCs/>
+        </w:rPr>
+        <w:t>&gt;&gt;</w:t>
+      </w:r>
     </w:p>
     <w:p>
       <w:r>
         <w:t>Author:</w:t>
       </w:r>
+      <w:r>
+        <w:t xml:space="preserve"> </w:t>
+      </w:r>
+      <w:r>
+        <w:rPr>
+          <w:i/>
+          <w:iCs/>
+        </w:rPr>
+        <w:t>&lt;&lt;Enter Author&gt;&gt;</w:t>
+      </w:r>
     </w:p>
     <w:p>
       <w:r>
         <w:t xml:space="preserve">Version: </w:t>
       </w:r>
+      <w:r>
+        <w:rPr>
+          <w:i/>
+          <w:iCs/>
+        </w:rPr>
+        <w:t>&lt;&lt;Enter Version #, start with 0.1&gt;&gt;</w:t>
+      </w:r>
     </w:p>
     <w:p>
       <w:r>
         <w:t>Version Date:</w:t>
       </w:r>
+      <w:r>
+        <w:t xml:space="preserve"> </w:t>
+      </w:r>
+      <w:r>
+        <w:rPr>
+          <w:i/>
+          <w:iCs/>
+        </w:rPr>
+        <w:t>&lt;&lt;Enter Document Version Date&gt;&gt;</w:t>
+      </w:r>
     </w:p>
     <w:p>
       <w:r>
@@ -218,6 +288,13 @@
       </w:r>
       <w:r>
         <w:t xml:space="preserve"> </w:t>
+      </w:r>
+      <w:r>
+        <w:rPr>
+          <w:i/>
+          <w:iCs/>
+        </w:rPr>
+        <w:t>&lt;&lt;Enter Document Status (Draft, Approved)&gt;&gt;</w:t>
       </w:r>
     </w:p>
     <w:p/>
@@ -896,519 +973,520 @@
           <w:t>http://www.windriver.com/support</w:t>
         </w:r>
       </w:hyperlink>
-      <w:bookmarkStart w:id="1" w:name="_Toc476157341"/>
-      <w:bookmarkStart w:id="2" w:name="_Toc476157796"/>
-      <w:bookmarkStart w:id="3" w:name="_Toc476173576"/>
-      <w:bookmarkStart w:id="4" w:name="_Toc476157650"/>
-      <w:bookmarkStart w:id="5" w:name="_Toc476158105"/>
-      <w:bookmarkStart w:id="6" w:name="_Toc476173885"/>
-      <w:bookmarkStart w:id="7" w:name="_Toc476157651"/>
-      <w:bookmarkStart w:id="8" w:name="_Toc476158106"/>
-      <w:bookmarkStart w:id="9" w:name="_Toc476173886"/>
-      <w:bookmarkStart w:id="10" w:name="_Toc476157666"/>
-      <w:bookmarkStart w:id="11" w:name="_Toc476158121"/>
-      <w:bookmarkStart w:id="12" w:name="_Toc476173901"/>
-      <w:bookmarkStart w:id="13" w:name="_Toc399316485"/>
-      <w:bookmarkStart w:id="14" w:name="_Toc440384340"/>
-      <w:bookmarkStart w:id="15" w:name="_Toc440392775"/>
-      <w:bookmarkStart w:id="16" w:name="_Toc440384341"/>
-      <w:bookmarkStart w:id="17" w:name="_Toc440392776"/>
-      <w:bookmarkStart w:id="18" w:name="_Toc440384342"/>
-      <w:bookmarkStart w:id="19" w:name="_Toc440392777"/>
-      <w:bookmarkStart w:id="20" w:name="_Toc440392781"/>
-      <w:bookmarkStart w:id="21" w:name="_Toc476155552"/>
-      <w:bookmarkStart w:id="22" w:name="_Toc476155808"/>
-      <w:bookmarkStart w:id="23" w:name="_Toc476155932"/>
-      <w:bookmarkStart w:id="24" w:name="_Toc476156056"/>
-      <w:bookmarkStart w:id="25" w:name="_Toc476157674"/>
-      <w:bookmarkStart w:id="26" w:name="_Toc476158129"/>
-      <w:bookmarkStart w:id="27" w:name="_Toc476173909"/>
-      <w:bookmarkStart w:id="28" w:name="_Toc440384346"/>
-      <w:bookmarkStart w:id="29" w:name="_Toc440392783"/>
-      <w:bookmarkStart w:id="30" w:name="_Toc444549161"/>
-      <w:bookmarkStart w:id="31" w:name="_Toc444549211"/>
-      <w:bookmarkStart w:id="32" w:name="_Toc418252185"/>
-      <w:bookmarkStart w:id="33" w:name="_Toc418255339"/>
-      <w:bookmarkStart w:id="34" w:name="_Toc418255499"/>
-      <w:bookmarkStart w:id="35" w:name="_Toc418252186"/>
-      <w:bookmarkStart w:id="36" w:name="_Toc418255340"/>
-      <w:bookmarkStart w:id="37" w:name="_Toc418255500"/>
-      <w:bookmarkStart w:id="38" w:name="_Toc444549162"/>
-      <w:bookmarkStart w:id="39" w:name="_Toc444549212"/>
-      <w:bookmarkStart w:id="40" w:name="_Toc395690641"/>
-      <w:bookmarkStart w:id="41" w:name="_Toc395690642"/>
-      <w:bookmarkStart w:id="42" w:name="_Toc395690644"/>
-      <w:bookmarkStart w:id="43" w:name="_Toc395690646"/>
-      <w:bookmarkStart w:id="44" w:name="_Toc399316497"/>
-      <w:bookmarkStart w:id="45" w:name="_Toc399316499"/>
-      <w:bookmarkStart w:id="46" w:name="_Toc399316502"/>
-      <w:bookmarkStart w:id="47" w:name="_Toc399316503"/>
-      <w:bookmarkStart w:id="48" w:name="_Toc399316512"/>
-      <w:bookmarkStart w:id="49" w:name="_Toc399316527"/>
-      <w:bookmarkStart w:id="50" w:name="_Toc399316531"/>
-      <w:bookmarkStart w:id="51" w:name="_Toc399316532"/>
-      <w:bookmarkStart w:id="52" w:name="_Toc399316533"/>
-      <w:bookmarkStart w:id="53" w:name="_Toc399316534"/>
-      <w:bookmarkStart w:id="54" w:name="_Toc476155556"/>
-      <w:bookmarkStart w:id="55" w:name="_Toc476155558"/>
-      <w:bookmarkStart w:id="56" w:name="_Toc476155563"/>
-      <w:bookmarkStart w:id="57" w:name="_Toc476155819"/>
-      <w:bookmarkStart w:id="58" w:name="_Toc476155943"/>
-      <w:bookmarkStart w:id="59" w:name="_Toc476156067"/>
-      <w:bookmarkStart w:id="60" w:name="_Toc476157685"/>
-      <w:bookmarkStart w:id="61" w:name="_Toc476158140"/>
-      <w:bookmarkStart w:id="62" w:name="_Toc476173920"/>
-      <w:bookmarkStart w:id="63" w:name="_Toc476155566"/>
-      <w:bookmarkStart w:id="64" w:name="_Toc476155822"/>
-      <w:bookmarkStart w:id="65" w:name="_Toc476155946"/>
-      <w:bookmarkStart w:id="66" w:name="_Toc476156070"/>
-      <w:bookmarkStart w:id="67" w:name="_Toc476157688"/>
-      <w:bookmarkStart w:id="68" w:name="_Toc476158143"/>
-      <w:bookmarkStart w:id="69" w:name="_Toc476173923"/>
-      <w:bookmarkStart w:id="70" w:name="_Toc476155568"/>
-      <w:bookmarkStart w:id="71" w:name="_Toc476155824"/>
-      <w:bookmarkStart w:id="72" w:name="_Toc476155948"/>
-      <w:bookmarkStart w:id="73" w:name="_Toc476156072"/>
-      <w:bookmarkStart w:id="74" w:name="_Toc476157690"/>
-      <w:bookmarkStart w:id="75" w:name="_Toc476158145"/>
-      <w:bookmarkStart w:id="76" w:name="_Toc476173925"/>
-      <w:bookmarkStart w:id="77" w:name="_Toc476155570"/>
-      <w:bookmarkStart w:id="78" w:name="_Toc476155826"/>
-      <w:bookmarkStart w:id="79" w:name="_Toc476155950"/>
-      <w:bookmarkStart w:id="80" w:name="_Toc476156074"/>
-      <w:bookmarkStart w:id="81" w:name="_Toc476157692"/>
-      <w:bookmarkStart w:id="82" w:name="_Toc476158147"/>
-      <w:bookmarkStart w:id="83" w:name="_Toc476173927"/>
-      <w:bookmarkStart w:id="84" w:name="_Toc476155571"/>
-      <w:bookmarkStart w:id="85" w:name="_Toc476155827"/>
-      <w:bookmarkStart w:id="86" w:name="_Toc476155951"/>
-      <w:bookmarkStart w:id="87" w:name="_Toc476156075"/>
-      <w:bookmarkStart w:id="88" w:name="_Toc476157693"/>
-      <w:bookmarkStart w:id="89" w:name="_Toc476158148"/>
-      <w:bookmarkStart w:id="90" w:name="_Toc476173928"/>
-      <w:bookmarkStart w:id="91" w:name="_Toc476155574"/>
-      <w:bookmarkStart w:id="92" w:name="_Toc476155830"/>
-      <w:bookmarkStart w:id="93" w:name="_Toc476155954"/>
-      <w:bookmarkStart w:id="94" w:name="_Toc476156078"/>
-      <w:bookmarkStart w:id="95" w:name="_Toc476157696"/>
-      <w:bookmarkStart w:id="96" w:name="_Toc476158151"/>
-      <w:bookmarkStart w:id="97" w:name="_Toc476173931"/>
-      <w:bookmarkStart w:id="98" w:name="_Toc476155577"/>
-      <w:bookmarkStart w:id="99" w:name="_Toc476155833"/>
-      <w:bookmarkStart w:id="100" w:name="_Toc476155957"/>
-      <w:bookmarkStart w:id="101" w:name="_Toc476156081"/>
-      <w:bookmarkStart w:id="102" w:name="_Toc476157699"/>
-      <w:bookmarkStart w:id="103" w:name="_Toc476158154"/>
-      <w:bookmarkStart w:id="104" w:name="_Toc476173934"/>
-      <w:bookmarkStart w:id="105" w:name="_Toc476155578"/>
-      <w:bookmarkStart w:id="106" w:name="_Toc476155834"/>
-      <w:bookmarkStart w:id="107" w:name="_Toc476155958"/>
-      <w:bookmarkStart w:id="108" w:name="_Toc476156082"/>
-      <w:bookmarkStart w:id="109" w:name="_Toc476157700"/>
-      <w:bookmarkStart w:id="110" w:name="_Toc476158155"/>
-      <w:bookmarkStart w:id="111" w:name="_Toc476173935"/>
-      <w:bookmarkStart w:id="112" w:name="_Toc476155579"/>
-      <w:bookmarkStart w:id="113" w:name="_Toc476155835"/>
-      <w:bookmarkStart w:id="114" w:name="_Toc476155959"/>
-      <w:bookmarkStart w:id="115" w:name="_Toc476156083"/>
-      <w:bookmarkStart w:id="116" w:name="_Toc476157701"/>
-      <w:bookmarkStart w:id="117" w:name="_Toc476158156"/>
-      <w:bookmarkStart w:id="118" w:name="_Toc476173936"/>
-      <w:bookmarkStart w:id="119" w:name="_Toc476155581"/>
-      <w:bookmarkStart w:id="120" w:name="_Toc476155837"/>
-      <w:bookmarkStart w:id="121" w:name="_Toc476155961"/>
-      <w:bookmarkStart w:id="122" w:name="_Toc476156085"/>
-      <w:bookmarkStart w:id="123" w:name="_Toc476157703"/>
-      <w:bookmarkStart w:id="124" w:name="_Toc476158158"/>
-      <w:bookmarkStart w:id="125" w:name="_Toc476173938"/>
-      <w:bookmarkStart w:id="126" w:name="_Toc476155583"/>
-      <w:bookmarkStart w:id="127" w:name="_Toc476155839"/>
-      <w:bookmarkStart w:id="128" w:name="_Toc476155963"/>
-      <w:bookmarkStart w:id="129" w:name="_Toc476156087"/>
-      <w:bookmarkStart w:id="130" w:name="_Toc476157705"/>
-      <w:bookmarkStart w:id="131" w:name="_Toc476158160"/>
-      <w:bookmarkStart w:id="132" w:name="_Toc476173940"/>
-      <w:bookmarkStart w:id="133" w:name="_Toc476155585"/>
-      <w:bookmarkStart w:id="134" w:name="_Toc476155841"/>
-      <w:bookmarkStart w:id="135" w:name="_Toc476155965"/>
-      <w:bookmarkStart w:id="136" w:name="_Toc476156089"/>
-      <w:bookmarkStart w:id="137" w:name="_Toc476157707"/>
-      <w:bookmarkStart w:id="138" w:name="_Toc476158162"/>
-      <w:bookmarkStart w:id="139" w:name="_Toc476173942"/>
-      <w:bookmarkStart w:id="140" w:name="_Toc504492339"/>
-      <w:bookmarkStart w:id="141" w:name="_Toc504494939"/>
-      <w:bookmarkStart w:id="142" w:name="_Toc504495029"/>
-      <w:bookmarkStart w:id="143" w:name="_Toc504576903"/>
-      <w:bookmarkStart w:id="144" w:name="_Toc509403700"/>
-      <w:bookmarkStart w:id="145" w:name="_Toc509417149"/>
-      <w:bookmarkStart w:id="146" w:name="_Toc510646959"/>
-      <w:bookmarkStart w:id="147" w:name="_Toc510648682"/>
-      <w:bookmarkStart w:id="148" w:name="_Toc504492340"/>
-      <w:bookmarkStart w:id="149" w:name="_Toc504494940"/>
-      <w:bookmarkStart w:id="150" w:name="_Toc504495030"/>
-      <w:bookmarkStart w:id="151" w:name="_Toc504576904"/>
-      <w:bookmarkStart w:id="152" w:name="_Toc509403701"/>
-      <w:bookmarkStart w:id="153" w:name="_Toc509417150"/>
-      <w:bookmarkStart w:id="154" w:name="_Toc510646960"/>
-      <w:bookmarkStart w:id="155" w:name="_Toc510648683"/>
-      <w:bookmarkStart w:id="156" w:name="_Toc476155597"/>
-      <w:bookmarkStart w:id="157" w:name="_Toc476155853"/>
-      <w:bookmarkStart w:id="158" w:name="_Toc476155977"/>
-      <w:bookmarkStart w:id="159" w:name="_Toc476156101"/>
-      <w:bookmarkStart w:id="160" w:name="_Toc476157719"/>
-      <w:bookmarkStart w:id="161" w:name="_Toc476158174"/>
-      <w:bookmarkStart w:id="162" w:name="_Toc476173954"/>
-      <w:bookmarkStart w:id="163" w:name="_Toc476155598"/>
-      <w:bookmarkStart w:id="164" w:name="_Toc476155854"/>
-      <w:bookmarkStart w:id="165" w:name="_Toc476155978"/>
-      <w:bookmarkStart w:id="166" w:name="_Toc476156102"/>
-      <w:bookmarkStart w:id="167" w:name="_Toc476157720"/>
-      <w:bookmarkStart w:id="168" w:name="_Toc476158175"/>
-      <w:bookmarkStart w:id="169" w:name="_Toc476173955"/>
-      <w:bookmarkStart w:id="170" w:name="_Toc476155601"/>
-      <w:bookmarkStart w:id="171" w:name="_Toc476155857"/>
-      <w:bookmarkStart w:id="172" w:name="_Toc476155981"/>
-      <w:bookmarkStart w:id="173" w:name="_Toc476156105"/>
-      <w:bookmarkStart w:id="174" w:name="_Toc476157723"/>
-      <w:bookmarkStart w:id="175" w:name="_Toc476158178"/>
-      <w:bookmarkStart w:id="176" w:name="_Toc476173958"/>
-      <w:bookmarkStart w:id="177" w:name="_Toc476155604"/>
-      <w:bookmarkStart w:id="178" w:name="_Toc476155860"/>
-      <w:bookmarkStart w:id="179" w:name="_Toc476155984"/>
-      <w:bookmarkStart w:id="180" w:name="_Toc476156108"/>
-      <w:bookmarkStart w:id="181" w:name="_Toc476157726"/>
-      <w:bookmarkStart w:id="182" w:name="_Toc476158181"/>
-      <w:bookmarkStart w:id="183" w:name="_Toc476173961"/>
-      <w:bookmarkStart w:id="184" w:name="_Toc476155605"/>
-      <w:bookmarkStart w:id="185" w:name="_Toc476155861"/>
-      <w:bookmarkStart w:id="186" w:name="_Toc476155985"/>
-      <w:bookmarkStart w:id="187" w:name="_Toc476156109"/>
-      <w:bookmarkStart w:id="188" w:name="_Toc476157727"/>
-      <w:bookmarkStart w:id="189" w:name="_Toc476158182"/>
-      <w:bookmarkStart w:id="190" w:name="_Toc476173962"/>
-      <w:bookmarkStart w:id="191" w:name="_Toc463643543"/>
-      <w:bookmarkStart w:id="192" w:name="_Toc476155606"/>
-      <w:bookmarkStart w:id="193" w:name="_Toc476155862"/>
-      <w:bookmarkStart w:id="194" w:name="_Toc476155986"/>
-      <w:bookmarkStart w:id="195" w:name="_Toc476156110"/>
-      <w:bookmarkStart w:id="196" w:name="_Toc476157728"/>
-      <w:bookmarkStart w:id="197" w:name="_Toc476158183"/>
-      <w:bookmarkStart w:id="198" w:name="_Toc476173963"/>
-      <w:bookmarkStart w:id="199" w:name="_Toc463643544"/>
-      <w:bookmarkStart w:id="200" w:name="_Toc476155607"/>
-      <w:bookmarkStart w:id="201" w:name="_Toc476155863"/>
-      <w:bookmarkStart w:id="202" w:name="_Toc476155987"/>
-      <w:bookmarkStart w:id="203" w:name="_Toc476156111"/>
-      <w:bookmarkStart w:id="204" w:name="_Toc476157729"/>
-      <w:bookmarkStart w:id="205" w:name="_Toc476158184"/>
-      <w:bookmarkStart w:id="206" w:name="_Toc476173964"/>
-      <w:bookmarkStart w:id="207" w:name="_Toc463643545"/>
-      <w:bookmarkStart w:id="208" w:name="_Toc476155608"/>
-      <w:bookmarkStart w:id="209" w:name="_Toc476155864"/>
-      <w:bookmarkStart w:id="210" w:name="_Toc476155988"/>
-      <w:bookmarkStart w:id="211" w:name="_Toc476156112"/>
-      <w:bookmarkStart w:id="212" w:name="_Toc476157730"/>
-      <w:bookmarkStart w:id="213" w:name="_Toc476158185"/>
-      <w:bookmarkStart w:id="214" w:name="_Toc476173965"/>
-      <w:bookmarkStart w:id="215" w:name="_Toc463643546"/>
-      <w:bookmarkStart w:id="216" w:name="_Toc476155609"/>
-      <w:bookmarkStart w:id="217" w:name="_Toc476155865"/>
-      <w:bookmarkStart w:id="218" w:name="_Toc476155989"/>
-      <w:bookmarkStart w:id="219" w:name="_Toc476156113"/>
-      <w:bookmarkStart w:id="220" w:name="_Toc476157731"/>
-      <w:bookmarkStart w:id="221" w:name="_Toc476158186"/>
-      <w:bookmarkStart w:id="222" w:name="_Toc476173966"/>
-      <w:bookmarkStart w:id="223" w:name="_Toc463643547"/>
-      <w:bookmarkStart w:id="224" w:name="_Toc476155610"/>
-      <w:bookmarkStart w:id="225" w:name="_Toc476155866"/>
-      <w:bookmarkStart w:id="226" w:name="_Toc476155990"/>
-      <w:bookmarkStart w:id="227" w:name="_Toc476156114"/>
-      <w:bookmarkStart w:id="228" w:name="_Toc476157732"/>
-      <w:bookmarkStart w:id="229" w:name="_Toc476158187"/>
-      <w:bookmarkStart w:id="230" w:name="_Toc476173967"/>
-      <w:bookmarkStart w:id="231" w:name="_Toc463643548"/>
-      <w:bookmarkStart w:id="232" w:name="_Toc476155611"/>
-      <w:bookmarkStart w:id="233" w:name="_Toc476155867"/>
-      <w:bookmarkStart w:id="234" w:name="_Toc476155991"/>
-      <w:bookmarkStart w:id="235" w:name="_Toc476156115"/>
-      <w:bookmarkStart w:id="236" w:name="_Toc476157733"/>
-      <w:bookmarkStart w:id="237" w:name="_Toc476158188"/>
-      <w:bookmarkStart w:id="238" w:name="_Toc476173968"/>
-      <w:bookmarkStart w:id="239" w:name="_Toc463643549"/>
-      <w:bookmarkStart w:id="240" w:name="_Toc476155612"/>
-      <w:bookmarkStart w:id="241" w:name="_Toc476155868"/>
-      <w:bookmarkStart w:id="242" w:name="_Toc476155992"/>
-      <w:bookmarkStart w:id="243" w:name="_Toc476156116"/>
-      <w:bookmarkStart w:id="244" w:name="_Toc476157734"/>
-      <w:bookmarkStart w:id="245" w:name="_Toc476158189"/>
-      <w:bookmarkStart w:id="246" w:name="_Toc476173969"/>
-      <w:bookmarkStart w:id="247" w:name="_Toc463643550"/>
-      <w:bookmarkStart w:id="248" w:name="_Toc476155613"/>
-      <w:bookmarkStart w:id="249" w:name="_Toc476155869"/>
-      <w:bookmarkStart w:id="250" w:name="_Toc476155993"/>
-      <w:bookmarkStart w:id="251" w:name="_Toc476156117"/>
-      <w:bookmarkStart w:id="252" w:name="_Toc476157735"/>
-      <w:bookmarkStart w:id="253" w:name="_Toc476158190"/>
-      <w:bookmarkStart w:id="254" w:name="_Toc476173970"/>
-      <w:bookmarkStart w:id="255" w:name="_Toc463643557"/>
-      <w:bookmarkStart w:id="256" w:name="_Toc476155620"/>
-      <w:bookmarkStart w:id="257" w:name="_Toc476155876"/>
-      <w:bookmarkStart w:id="258" w:name="_Toc476156000"/>
-      <w:bookmarkStart w:id="259" w:name="_Toc476156124"/>
-      <w:bookmarkStart w:id="260" w:name="_Toc476157742"/>
-      <w:bookmarkStart w:id="261" w:name="_Toc476158197"/>
-      <w:bookmarkStart w:id="262" w:name="_Toc476173977"/>
-      <w:bookmarkStart w:id="263" w:name="_Toc476155622"/>
-      <w:bookmarkStart w:id="264" w:name="_Toc476155878"/>
-      <w:bookmarkStart w:id="265" w:name="_Toc476156002"/>
-      <w:bookmarkStart w:id="266" w:name="_Toc476156126"/>
-      <w:bookmarkStart w:id="267" w:name="_Toc476157744"/>
-      <w:bookmarkStart w:id="268" w:name="_Toc476158199"/>
-      <w:bookmarkStart w:id="269" w:name="_Toc476173979"/>
-      <w:bookmarkStart w:id="270" w:name="_Toc476155624"/>
-      <w:bookmarkStart w:id="271" w:name="_Toc476155880"/>
-      <w:bookmarkStart w:id="272" w:name="_Toc476156004"/>
-      <w:bookmarkStart w:id="273" w:name="_Toc476156128"/>
-      <w:bookmarkStart w:id="274" w:name="_Toc476157746"/>
-      <w:bookmarkStart w:id="275" w:name="_Toc476158201"/>
-      <w:bookmarkStart w:id="276" w:name="_Toc476173981"/>
-      <w:bookmarkStart w:id="277" w:name="_Toc476155629"/>
-      <w:bookmarkStart w:id="278" w:name="_Toc476155885"/>
-      <w:bookmarkStart w:id="279" w:name="_Toc476156009"/>
-      <w:bookmarkStart w:id="280" w:name="_Toc476156133"/>
-      <w:bookmarkStart w:id="281" w:name="_Toc476157751"/>
-      <w:bookmarkStart w:id="282" w:name="_Toc476158206"/>
-      <w:bookmarkStart w:id="283" w:name="_Toc476173986"/>
-      <w:bookmarkStart w:id="284" w:name="_Toc485562189"/>
-      <w:bookmarkStart w:id="285" w:name="_Toc485579742"/>
-      <w:bookmarkStart w:id="286" w:name="_Toc485579852"/>
-      <w:bookmarkStart w:id="287" w:name="_Toc485582176"/>
-      <w:bookmarkStart w:id="288" w:name="_Toc485582252"/>
-      <w:bookmarkStart w:id="289" w:name="_Toc485582329"/>
-      <w:bookmarkStart w:id="290" w:name="_Toc485582406"/>
-      <w:bookmarkStart w:id="291" w:name="_Toc485582483"/>
-      <w:bookmarkStart w:id="292" w:name="_Toc485582558"/>
-      <w:bookmarkStart w:id="293" w:name="_Toc485582633"/>
-      <w:bookmarkStart w:id="294" w:name="_Toc485582708"/>
-      <w:bookmarkStart w:id="295" w:name="_Toc485582783"/>
-      <w:bookmarkStart w:id="296" w:name="_Toc492320516"/>
-      <w:bookmarkStart w:id="297" w:name="_Toc492320598"/>
-      <w:bookmarkStart w:id="298" w:name="_Toc492320857"/>
-      <w:bookmarkStart w:id="299" w:name="_Toc476155632"/>
-      <w:bookmarkStart w:id="300" w:name="_Toc476155888"/>
-      <w:bookmarkStart w:id="301" w:name="_Toc476156012"/>
-      <w:bookmarkStart w:id="302" w:name="_Toc476156136"/>
-      <w:bookmarkStart w:id="303" w:name="_Toc476157754"/>
-      <w:bookmarkStart w:id="304" w:name="_Toc476158209"/>
-      <w:bookmarkStart w:id="305" w:name="_Toc476173989"/>
-      <w:bookmarkStart w:id="306" w:name="_Toc476155633"/>
-      <w:bookmarkStart w:id="307" w:name="_Toc476155889"/>
-      <w:bookmarkStart w:id="308" w:name="_Toc476156013"/>
-      <w:bookmarkStart w:id="309" w:name="_Toc476156137"/>
-      <w:bookmarkStart w:id="310" w:name="_Toc476157755"/>
-      <w:bookmarkStart w:id="311" w:name="_Toc476158210"/>
-      <w:bookmarkStart w:id="312" w:name="_Toc476173990"/>
-      <w:bookmarkStart w:id="313" w:name="_Toc476155637"/>
-      <w:bookmarkStart w:id="314" w:name="_Toc476155893"/>
-      <w:bookmarkStart w:id="315" w:name="_Toc476156017"/>
-      <w:bookmarkStart w:id="316" w:name="_Toc476156141"/>
-      <w:bookmarkStart w:id="317" w:name="_Toc476157759"/>
-      <w:bookmarkStart w:id="318" w:name="_Toc476158214"/>
-      <w:bookmarkStart w:id="319" w:name="_Toc476173994"/>
-      <w:bookmarkStart w:id="320" w:name="_Toc476155638"/>
-      <w:bookmarkStart w:id="321" w:name="_Toc476155894"/>
-      <w:bookmarkStart w:id="322" w:name="_Toc476156018"/>
-      <w:bookmarkStart w:id="323" w:name="_Toc476156142"/>
-      <w:bookmarkStart w:id="324" w:name="_Toc476157760"/>
-      <w:bookmarkStart w:id="325" w:name="_Toc476158215"/>
-      <w:bookmarkStart w:id="326" w:name="_Toc476173995"/>
-      <w:bookmarkStart w:id="327" w:name="_Toc476155639"/>
-      <w:bookmarkStart w:id="328" w:name="_Toc476155895"/>
-      <w:bookmarkStart w:id="329" w:name="_Toc476156019"/>
-      <w:bookmarkStart w:id="330" w:name="_Toc476156143"/>
-      <w:bookmarkStart w:id="331" w:name="_Toc476157761"/>
-      <w:bookmarkStart w:id="332" w:name="_Toc476158216"/>
-      <w:bookmarkStart w:id="333" w:name="_Toc476173996"/>
-      <w:bookmarkStart w:id="334" w:name="_Toc476155640"/>
-      <w:bookmarkStart w:id="335" w:name="_Toc476155896"/>
-      <w:bookmarkStart w:id="336" w:name="_Toc476156020"/>
-      <w:bookmarkStart w:id="337" w:name="_Toc476156144"/>
-      <w:bookmarkStart w:id="338" w:name="_Toc476157762"/>
-      <w:bookmarkStart w:id="339" w:name="_Toc476158217"/>
-      <w:bookmarkStart w:id="340" w:name="_Toc476173997"/>
-      <w:bookmarkStart w:id="341" w:name="_Toc476155641"/>
-      <w:bookmarkStart w:id="342" w:name="_Toc476155897"/>
-      <w:bookmarkStart w:id="343" w:name="_Toc476156021"/>
-      <w:bookmarkStart w:id="344" w:name="_Toc476156145"/>
-      <w:bookmarkStart w:id="345" w:name="_Toc476157763"/>
-      <w:bookmarkStart w:id="346" w:name="_Toc476158218"/>
-      <w:bookmarkStart w:id="347" w:name="_Toc476173998"/>
-      <w:bookmarkStart w:id="348" w:name="_Toc476155642"/>
-      <w:bookmarkStart w:id="349" w:name="_Toc476155898"/>
-      <w:bookmarkStart w:id="350" w:name="_Toc476156022"/>
-      <w:bookmarkStart w:id="351" w:name="_Toc476156146"/>
-      <w:bookmarkStart w:id="352" w:name="_Toc476157764"/>
-      <w:bookmarkStart w:id="353" w:name="_Toc476158219"/>
-      <w:bookmarkStart w:id="354" w:name="_Toc476173999"/>
-      <w:bookmarkStart w:id="355" w:name="_Toc476155643"/>
-      <w:bookmarkStart w:id="356" w:name="_Toc476155899"/>
-      <w:bookmarkStart w:id="357" w:name="_Toc476156023"/>
-      <w:bookmarkStart w:id="358" w:name="_Toc476156147"/>
-      <w:bookmarkStart w:id="359" w:name="_Toc476157765"/>
-      <w:bookmarkStart w:id="360" w:name="_Toc476158220"/>
-      <w:bookmarkStart w:id="361" w:name="_Toc476174000"/>
-      <w:bookmarkStart w:id="362" w:name="_Toc476155644"/>
-      <w:bookmarkStart w:id="363" w:name="_Toc476155900"/>
-      <w:bookmarkStart w:id="364" w:name="_Toc476156024"/>
-      <w:bookmarkStart w:id="365" w:name="_Toc476156148"/>
-      <w:bookmarkStart w:id="366" w:name="_Toc476157766"/>
-      <w:bookmarkStart w:id="367" w:name="_Toc476158221"/>
-      <w:bookmarkStart w:id="368" w:name="_Toc476174001"/>
-      <w:bookmarkStart w:id="369" w:name="_Toc476155645"/>
-      <w:bookmarkStart w:id="370" w:name="_Toc476155901"/>
-      <w:bookmarkStart w:id="371" w:name="_Toc476156025"/>
-      <w:bookmarkStart w:id="372" w:name="_Toc476156149"/>
-      <w:bookmarkStart w:id="373" w:name="_Toc476157767"/>
-      <w:bookmarkStart w:id="374" w:name="_Toc476158222"/>
-      <w:bookmarkStart w:id="375" w:name="_Toc476174002"/>
-      <w:bookmarkStart w:id="376" w:name="_Toc476155646"/>
-      <w:bookmarkStart w:id="377" w:name="_Toc476155902"/>
-      <w:bookmarkStart w:id="378" w:name="_Toc476156026"/>
-      <w:bookmarkStart w:id="379" w:name="_Toc476156150"/>
-      <w:bookmarkStart w:id="380" w:name="_Toc476157768"/>
-      <w:bookmarkStart w:id="381" w:name="_Toc476158223"/>
-      <w:bookmarkStart w:id="382" w:name="_Toc476174003"/>
-      <w:bookmarkStart w:id="383" w:name="_Toc476155647"/>
-      <w:bookmarkStart w:id="384" w:name="_Toc476155903"/>
-      <w:bookmarkStart w:id="385" w:name="_Toc476156027"/>
-      <w:bookmarkStart w:id="386" w:name="_Toc476156151"/>
-      <w:bookmarkStart w:id="387" w:name="_Toc476157769"/>
-      <w:bookmarkStart w:id="388" w:name="_Toc476158224"/>
-      <w:bookmarkStart w:id="389" w:name="_Toc476174004"/>
-      <w:bookmarkStart w:id="390" w:name="_Toc476155648"/>
-      <w:bookmarkStart w:id="391" w:name="_Toc476155904"/>
-      <w:bookmarkStart w:id="392" w:name="_Toc476156028"/>
-      <w:bookmarkStart w:id="393" w:name="_Toc476156152"/>
-      <w:bookmarkStart w:id="394" w:name="_Toc476157770"/>
-      <w:bookmarkStart w:id="395" w:name="_Toc476158225"/>
-      <w:bookmarkStart w:id="396" w:name="_Toc476174005"/>
-      <w:bookmarkStart w:id="397" w:name="_Toc476155649"/>
-      <w:bookmarkStart w:id="398" w:name="_Toc476155905"/>
-      <w:bookmarkStart w:id="399" w:name="_Toc476156029"/>
-      <w:bookmarkStart w:id="400" w:name="_Toc476156153"/>
-      <w:bookmarkStart w:id="401" w:name="_Toc476157771"/>
-      <w:bookmarkStart w:id="402" w:name="_Toc476158226"/>
-      <w:bookmarkStart w:id="403" w:name="_Toc476174006"/>
-      <w:bookmarkStart w:id="404" w:name="_Toc476155650"/>
-      <w:bookmarkStart w:id="405" w:name="_Toc476155906"/>
-      <w:bookmarkStart w:id="406" w:name="_Toc476156030"/>
-      <w:bookmarkStart w:id="407" w:name="_Toc476156154"/>
-      <w:bookmarkStart w:id="408" w:name="_Toc476157772"/>
-      <w:bookmarkStart w:id="409" w:name="_Toc476158227"/>
-      <w:bookmarkStart w:id="410" w:name="_Toc476174007"/>
-      <w:bookmarkStart w:id="411" w:name="_Toc476155651"/>
-      <w:bookmarkStart w:id="412" w:name="_Toc476155907"/>
-      <w:bookmarkStart w:id="413" w:name="_Toc476156031"/>
-      <w:bookmarkStart w:id="414" w:name="_Toc476156155"/>
-      <w:bookmarkStart w:id="415" w:name="_Toc476157773"/>
-      <w:bookmarkStart w:id="416" w:name="_Toc476158228"/>
-      <w:bookmarkStart w:id="417" w:name="_Toc476174008"/>
-      <w:bookmarkStart w:id="418" w:name="_Toc476155652"/>
-      <w:bookmarkStart w:id="419" w:name="_Toc476155908"/>
-      <w:bookmarkStart w:id="420" w:name="_Toc476156032"/>
-      <w:bookmarkStart w:id="421" w:name="_Toc476156156"/>
-      <w:bookmarkStart w:id="422" w:name="_Toc476157774"/>
-      <w:bookmarkStart w:id="423" w:name="_Toc476158229"/>
-      <w:bookmarkStart w:id="424" w:name="_Toc476174009"/>
-      <w:bookmarkStart w:id="425" w:name="_Toc476155659"/>
-      <w:bookmarkStart w:id="426" w:name="_Toc476155915"/>
-      <w:bookmarkStart w:id="427" w:name="_Toc476156039"/>
-      <w:bookmarkStart w:id="428" w:name="_Toc476156163"/>
-      <w:bookmarkStart w:id="429" w:name="_Toc476157781"/>
-      <w:bookmarkStart w:id="430" w:name="_Toc476158236"/>
-      <w:bookmarkStart w:id="431" w:name="_Toc476174016"/>
-      <w:bookmarkStart w:id="432" w:name="_Toc476155662"/>
-      <w:bookmarkStart w:id="433" w:name="_Toc476155918"/>
-      <w:bookmarkStart w:id="434" w:name="_Toc476156042"/>
-      <w:bookmarkStart w:id="435" w:name="_Toc476156166"/>
-      <w:bookmarkStart w:id="436" w:name="_Toc476157784"/>
-      <w:bookmarkStart w:id="437" w:name="_Toc476158239"/>
-      <w:bookmarkStart w:id="438" w:name="_Toc476174019"/>
-      <w:bookmarkStart w:id="439" w:name="_Toc285527623"/>
-      <w:bookmarkStart w:id="440" w:name="_Toc291692085"/>
-      <w:bookmarkStart w:id="441" w:name="_Toc415044169"/>
-      <w:bookmarkStart w:id="442" w:name="_Toc415044170"/>
-      <w:bookmarkStart w:id="443" w:name="_Toc415044171"/>
-      <w:bookmarkStart w:id="444" w:name="_Toc415044172"/>
-      <w:bookmarkStart w:id="445" w:name="_Toc415044173"/>
-      <w:bookmarkStart w:id="446" w:name="_Toc415044174"/>
-      <w:bookmarkStart w:id="447" w:name="_Toc415044175"/>
-      <w:bookmarkStart w:id="448" w:name="_Toc415044176"/>
-      <w:bookmarkStart w:id="449" w:name="_Toc415044177"/>
-      <w:bookmarkStart w:id="450" w:name="_Toc399316594"/>
-      <w:bookmarkStart w:id="451" w:name="_Toc415044178"/>
-      <w:bookmarkStart w:id="452" w:name="_Toc415044179"/>
-      <w:bookmarkStart w:id="453" w:name="_Toc415044180"/>
-      <w:bookmarkStart w:id="454" w:name="_Toc415044181"/>
-      <w:bookmarkStart w:id="455" w:name="_Toc415044182"/>
-      <w:bookmarkStart w:id="456" w:name="_Toc415044183"/>
-      <w:bookmarkStart w:id="457" w:name="_Toc415044184"/>
-      <w:bookmarkStart w:id="458" w:name="_Toc415044185"/>
-      <w:bookmarkStart w:id="459" w:name="_Toc415044186"/>
-      <w:bookmarkStart w:id="460" w:name="_Toc415044187"/>
-      <w:bookmarkStart w:id="461" w:name="_Toc415044188"/>
-      <w:bookmarkStart w:id="462" w:name="_Toc415044189"/>
-      <w:bookmarkStart w:id="463" w:name="_Toc415044190"/>
-      <w:bookmarkStart w:id="464" w:name="_Toc415044191"/>
-      <w:bookmarkStart w:id="465" w:name="_Toc415044192"/>
-      <w:bookmarkStart w:id="466" w:name="_Toc415044193"/>
-      <w:bookmarkStart w:id="467" w:name="_Toc415044194"/>
-      <w:bookmarkStart w:id="468" w:name="_Toc415044195"/>
-      <w:bookmarkStart w:id="469" w:name="_Toc415044196"/>
-      <w:bookmarkStart w:id="470" w:name="_Toc415044227"/>
-      <w:bookmarkStart w:id="471" w:name="_Toc415044228"/>
-      <w:bookmarkStart w:id="472" w:name="_Toc440384362"/>
-      <w:bookmarkStart w:id="473" w:name="_Toc440384365"/>
-      <w:bookmarkStart w:id="474" w:name="_Toc418252201"/>
-      <w:bookmarkStart w:id="475" w:name="_Toc418255355"/>
-      <w:bookmarkStart w:id="476" w:name="_Toc418255515"/>
-      <w:bookmarkStart w:id="477" w:name="_Toc440384367"/>
-      <w:bookmarkStart w:id="478" w:name="_Toc440384372"/>
-      <w:bookmarkStart w:id="479" w:name="_Toc418252205"/>
-      <w:bookmarkStart w:id="480" w:name="_Toc418255359"/>
-      <w:bookmarkStart w:id="481" w:name="_Toc418255519"/>
-      <w:bookmarkStart w:id="482" w:name="_Toc440384375"/>
-      <w:bookmarkStart w:id="483" w:name="_Toc440384376"/>
-      <w:bookmarkStart w:id="484" w:name="_Toc440384392"/>
-      <w:bookmarkStart w:id="485" w:name="_Toc440384398"/>
-      <w:bookmarkStart w:id="486" w:name="_Toc440384408"/>
-      <w:bookmarkStart w:id="487" w:name="_Toc440384411"/>
-      <w:bookmarkStart w:id="488" w:name="_Toc440384442"/>
-      <w:bookmarkStart w:id="489" w:name="_Toc440384451"/>
-      <w:bookmarkStart w:id="490" w:name="_Toc440384453"/>
-      <w:bookmarkStart w:id="491" w:name="_Toc440384454"/>
-      <w:bookmarkStart w:id="492" w:name="_Toc418252218"/>
-      <w:bookmarkStart w:id="493" w:name="_Toc418255372"/>
-      <w:bookmarkStart w:id="494" w:name="_Toc418255532"/>
-      <w:bookmarkStart w:id="495" w:name="_Toc418252219"/>
-      <w:bookmarkStart w:id="496" w:name="_Toc418255373"/>
-      <w:bookmarkStart w:id="497" w:name="_Toc418255533"/>
-      <w:bookmarkStart w:id="498" w:name="_Toc418252220"/>
-      <w:bookmarkStart w:id="499" w:name="_Toc418255374"/>
-      <w:bookmarkStart w:id="500" w:name="_Toc418255534"/>
-      <w:bookmarkStart w:id="501" w:name="_Toc418252221"/>
-      <w:bookmarkStart w:id="502" w:name="_Toc418255375"/>
-      <w:bookmarkStart w:id="503" w:name="_Toc418255535"/>
-      <w:bookmarkStart w:id="504" w:name="_Toc440384456"/>
-      <w:bookmarkStart w:id="505" w:name="_Toc440384457"/>
-      <w:bookmarkStart w:id="506" w:name="_Toc440384459"/>
-      <w:bookmarkStart w:id="507" w:name="_Toc440384461"/>
-      <w:bookmarkStart w:id="508" w:name="_Toc440384463"/>
-      <w:bookmarkStart w:id="509" w:name="_Toc504576930"/>
-      <w:bookmarkStart w:id="510" w:name="_Toc509403727"/>
-      <w:bookmarkStart w:id="511" w:name="_Toc509417176"/>
-      <w:bookmarkStart w:id="512" w:name="_Toc510646986"/>
-      <w:bookmarkStart w:id="513" w:name="_Toc510648709"/>
+      <w:bookmarkStart w:id="0" w:name="_Toc476157341"/>
+      <w:bookmarkStart w:id="1" w:name="_Toc476157796"/>
+      <w:bookmarkStart w:id="2" w:name="_Toc476173576"/>
+      <w:bookmarkStart w:id="3" w:name="_Toc476157650"/>
+      <w:bookmarkStart w:id="4" w:name="_Toc476158105"/>
+      <w:bookmarkStart w:id="5" w:name="_Toc476173885"/>
+      <w:bookmarkStart w:id="6" w:name="_Toc476157651"/>
+      <w:bookmarkStart w:id="7" w:name="_Toc476158106"/>
+      <w:bookmarkStart w:id="8" w:name="_Toc476173886"/>
+      <w:bookmarkStart w:id="9" w:name="_Toc476157666"/>
+      <w:bookmarkStart w:id="10" w:name="_Toc476158121"/>
+      <w:bookmarkStart w:id="11" w:name="_Toc476173901"/>
+      <w:bookmarkStart w:id="12" w:name="_Toc399316485"/>
+      <w:bookmarkStart w:id="13" w:name="_Toc440384340"/>
+      <w:bookmarkStart w:id="14" w:name="_Toc440392775"/>
+      <w:bookmarkStart w:id="15" w:name="_Toc440384341"/>
+      <w:bookmarkStart w:id="16" w:name="_Toc440392776"/>
+      <w:bookmarkStart w:id="17" w:name="_Toc440384342"/>
+      <w:bookmarkStart w:id="18" w:name="_Toc440392777"/>
+      <w:bookmarkStart w:id="19" w:name="_Toc440392781"/>
+      <w:bookmarkStart w:id="20" w:name="_Toc476155552"/>
+      <w:bookmarkStart w:id="21" w:name="_Toc476155808"/>
+      <w:bookmarkStart w:id="22" w:name="_Toc476155932"/>
+      <w:bookmarkStart w:id="23" w:name="_Toc476156056"/>
+      <w:bookmarkStart w:id="24" w:name="_Toc476157674"/>
+      <w:bookmarkStart w:id="25" w:name="_Toc476158129"/>
+      <w:bookmarkStart w:id="26" w:name="_Toc476173909"/>
+      <w:bookmarkStart w:id="27" w:name="_Toc440384346"/>
+      <w:bookmarkStart w:id="28" w:name="_Toc440392783"/>
+      <w:bookmarkStart w:id="29" w:name="_Toc444549161"/>
+      <w:bookmarkStart w:id="30" w:name="_Toc444549211"/>
+      <w:bookmarkStart w:id="31" w:name="_Toc418252185"/>
+      <w:bookmarkStart w:id="32" w:name="_Toc418255339"/>
+      <w:bookmarkStart w:id="33" w:name="_Toc418255499"/>
+      <w:bookmarkStart w:id="34" w:name="_Toc418252186"/>
+      <w:bookmarkStart w:id="35" w:name="_Toc418255340"/>
+      <w:bookmarkStart w:id="36" w:name="_Toc418255500"/>
+      <w:bookmarkStart w:id="37" w:name="_Toc444549162"/>
+      <w:bookmarkStart w:id="38" w:name="_Toc444549212"/>
+      <w:bookmarkStart w:id="39" w:name="_Toc395690641"/>
+      <w:bookmarkStart w:id="40" w:name="_Toc395690642"/>
+      <w:bookmarkStart w:id="41" w:name="_Toc395690644"/>
+      <w:bookmarkStart w:id="42" w:name="_Toc395690646"/>
+      <w:bookmarkStart w:id="43" w:name="_Toc399316497"/>
+      <w:bookmarkStart w:id="44" w:name="_Toc399316499"/>
+      <w:bookmarkStart w:id="45" w:name="_Toc399316502"/>
+      <w:bookmarkStart w:id="46" w:name="_Toc399316503"/>
+      <w:bookmarkStart w:id="47" w:name="_Toc399316512"/>
+      <w:bookmarkStart w:id="48" w:name="_Toc399316527"/>
+      <w:bookmarkStart w:id="49" w:name="_Toc399316531"/>
+      <w:bookmarkStart w:id="50" w:name="_Toc399316532"/>
+      <w:bookmarkStart w:id="51" w:name="_Toc399316533"/>
+      <w:bookmarkStart w:id="52" w:name="_Toc399316534"/>
+      <w:bookmarkStart w:id="53" w:name="_Toc476155556"/>
+      <w:bookmarkStart w:id="54" w:name="_Toc476155558"/>
+      <w:bookmarkStart w:id="55" w:name="_Toc476155563"/>
+      <w:bookmarkStart w:id="56" w:name="_Toc476155819"/>
+      <w:bookmarkStart w:id="57" w:name="_Toc476155943"/>
+      <w:bookmarkStart w:id="58" w:name="_Toc476156067"/>
+      <w:bookmarkStart w:id="59" w:name="_Toc476157685"/>
+      <w:bookmarkStart w:id="60" w:name="_Toc476158140"/>
+      <w:bookmarkStart w:id="61" w:name="_Toc476173920"/>
+      <w:bookmarkStart w:id="62" w:name="_Toc476155566"/>
+      <w:bookmarkStart w:id="63" w:name="_Toc476155822"/>
+      <w:bookmarkStart w:id="64" w:name="_Toc476155946"/>
+      <w:bookmarkStart w:id="65" w:name="_Toc476156070"/>
+      <w:bookmarkStart w:id="66" w:name="_Toc476157688"/>
+      <w:bookmarkStart w:id="67" w:name="_Toc476158143"/>
+      <w:bookmarkStart w:id="68" w:name="_Toc476173923"/>
+      <w:bookmarkStart w:id="69" w:name="_Toc476155568"/>
+      <w:bookmarkStart w:id="70" w:name="_Toc476155824"/>
+      <w:bookmarkStart w:id="71" w:name="_Toc476155948"/>
+      <w:bookmarkStart w:id="72" w:name="_Toc476156072"/>
+      <w:bookmarkStart w:id="73" w:name="_Toc476157690"/>
+      <w:bookmarkStart w:id="74" w:name="_Toc476158145"/>
+      <w:bookmarkStart w:id="75" w:name="_Toc476173925"/>
+      <w:bookmarkStart w:id="76" w:name="_Toc476155570"/>
+      <w:bookmarkStart w:id="77" w:name="_Toc476155826"/>
+      <w:bookmarkStart w:id="78" w:name="_Toc476155950"/>
+      <w:bookmarkStart w:id="79" w:name="_Toc476156074"/>
+      <w:bookmarkStart w:id="80" w:name="_Toc476157692"/>
+      <w:bookmarkStart w:id="81" w:name="_Toc476158147"/>
+      <w:bookmarkStart w:id="82" w:name="_Toc476173927"/>
+      <w:bookmarkStart w:id="83" w:name="_Toc476155571"/>
+      <w:bookmarkStart w:id="84" w:name="_Toc476155827"/>
+      <w:bookmarkStart w:id="85" w:name="_Toc476155951"/>
+      <w:bookmarkStart w:id="86" w:name="_Toc476156075"/>
+      <w:bookmarkStart w:id="87" w:name="_Toc476157693"/>
+      <w:bookmarkStart w:id="88" w:name="_Toc476158148"/>
+      <w:bookmarkStart w:id="89" w:name="_Toc476173928"/>
+      <w:bookmarkStart w:id="90" w:name="_Toc476155574"/>
+      <w:bookmarkStart w:id="91" w:name="_Toc476155830"/>
+      <w:bookmarkStart w:id="92" w:name="_Toc476155954"/>
+      <w:bookmarkStart w:id="93" w:name="_Toc476156078"/>
+      <w:bookmarkStart w:id="94" w:name="_Toc476157696"/>
+      <w:bookmarkStart w:id="95" w:name="_Toc476158151"/>
+      <w:bookmarkStart w:id="96" w:name="_Toc476173931"/>
+      <w:bookmarkStart w:id="97" w:name="_Toc476155577"/>
+      <w:bookmarkStart w:id="98" w:name="_Toc476155833"/>
+      <w:bookmarkStart w:id="99" w:name="_Toc476155957"/>
+      <w:bookmarkStart w:id="100" w:name="_Toc476156081"/>
+      <w:bookmarkStart w:id="101" w:name="_Toc476157699"/>
+      <w:bookmarkStart w:id="102" w:name="_Toc476158154"/>
+      <w:bookmarkStart w:id="103" w:name="_Toc476173934"/>
+      <w:bookmarkStart w:id="104" w:name="_Toc476155578"/>
+      <w:bookmarkStart w:id="105" w:name="_Toc476155834"/>
+      <w:bookmarkStart w:id="106" w:name="_Toc476155958"/>
+      <w:bookmarkStart w:id="107" w:name="_Toc476156082"/>
+      <w:bookmarkStart w:id="108" w:name="_Toc476157700"/>
+      <w:bookmarkStart w:id="109" w:name="_Toc476158155"/>
+      <w:bookmarkStart w:id="110" w:name="_Toc476173935"/>
+      <w:bookmarkStart w:id="111" w:name="_Toc476155579"/>
+      <w:bookmarkStart w:id="112" w:name="_Toc476155835"/>
+      <w:bookmarkStart w:id="113" w:name="_Toc476155959"/>
+      <w:bookmarkStart w:id="114" w:name="_Toc476156083"/>
+      <w:bookmarkStart w:id="115" w:name="_Toc476157701"/>
+      <w:bookmarkStart w:id="116" w:name="_Toc476158156"/>
+      <w:bookmarkStart w:id="117" w:name="_Toc476173936"/>
+      <w:bookmarkStart w:id="118" w:name="_Toc476155581"/>
+      <w:bookmarkStart w:id="119" w:name="_Toc476155837"/>
+      <w:bookmarkStart w:id="120" w:name="_Toc476155961"/>
+      <w:bookmarkStart w:id="121" w:name="_Toc476156085"/>
+      <w:bookmarkStart w:id="122" w:name="_Toc476157703"/>
+      <w:bookmarkStart w:id="123" w:name="_Toc476158158"/>
+      <w:bookmarkStart w:id="124" w:name="_Toc476173938"/>
+      <w:bookmarkStart w:id="125" w:name="_Toc476155583"/>
+      <w:bookmarkStart w:id="126" w:name="_Toc476155839"/>
+      <w:bookmarkStart w:id="127" w:name="_Toc476155963"/>
+      <w:bookmarkStart w:id="128" w:name="_Toc476156087"/>
+      <w:bookmarkStart w:id="129" w:name="_Toc476157705"/>
+      <w:bookmarkStart w:id="130" w:name="_Toc476158160"/>
+      <w:bookmarkStart w:id="131" w:name="_Toc476173940"/>
+      <w:bookmarkStart w:id="132" w:name="_Toc476155585"/>
+      <w:bookmarkStart w:id="133" w:name="_Toc476155841"/>
+      <w:bookmarkStart w:id="134" w:name="_Toc476155965"/>
+      <w:bookmarkStart w:id="135" w:name="_Toc476156089"/>
+      <w:bookmarkStart w:id="136" w:name="_Toc476157707"/>
+      <w:bookmarkStart w:id="137" w:name="_Toc476158162"/>
+      <w:bookmarkStart w:id="138" w:name="_Toc476173942"/>
+      <w:bookmarkStart w:id="139" w:name="_Toc504492339"/>
+      <w:bookmarkStart w:id="140" w:name="_Toc504494939"/>
+      <w:bookmarkStart w:id="141" w:name="_Toc504495029"/>
+      <w:bookmarkStart w:id="142" w:name="_Toc504576903"/>
+      <w:bookmarkStart w:id="143" w:name="_Toc509403700"/>
+      <w:bookmarkStart w:id="144" w:name="_Toc509417149"/>
+      <w:bookmarkStart w:id="145" w:name="_Toc510646959"/>
+      <w:bookmarkStart w:id="146" w:name="_Toc510648682"/>
+      <w:bookmarkStart w:id="147" w:name="_Toc504492340"/>
+      <w:bookmarkStart w:id="148" w:name="_Toc504494940"/>
+      <w:bookmarkStart w:id="149" w:name="_Toc504495030"/>
+      <w:bookmarkStart w:id="150" w:name="_Toc504576904"/>
+      <w:bookmarkStart w:id="151" w:name="_Toc509403701"/>
+      <w:bookmarkStart w:id="152" w:name="_Toc509417150"/>
+      <w:bookmarkStart w:id="153" w:name="_Toc510646960"/>
+      <w:bookmarkStart w:id="154" w:name="_Toc510648683"/>
+      <w:bookmarkStart w:id="155" w:name="_Toc476155597"/>
+      <w:bookmarkStart w:id="156" w:name="_Toc476155853"/>
+      <w:bookmarkStart w:id="157" w:name="_Toc476155977"/>
+      <w:bookmarkStart w:id="158" w:name="_Toc476156101"/>
+      <w:bookmarkStart w:id="159" w:name="_Toc476157719"/>
+      <w:bookmarkStart w:id="160" w:name="_Toc476158174"/>
+      <w:bookmarkStart w:id="161" w:name="_Toc476173954"/>
+      <w:bookmarkStart w:id="162" w:name="_Toc476155598"/>
+      <w:bookmarkStart w:id="163" w:name="_Toc476155854"/>
+      <w:bookmarkStart w:id="164" w:name="_Toc476155978"/>
+      <w:bookmarkStart w:id="165" w:name="_Toc476156102"/>
+      <w:bookmarkStart w:id="166" w:name="_Toc476157720"/>
+      <w:bookmarkStart w:id="167" w:name="_Toc476158175"/>
+      <w:bookmarkStart w:id="168" w:name="_Toc476173955"/>
+      <w:bookmarkStart w:id="169" w:name="_Toc476155601"/>
+      <w:bookmarkStart w:id="170" w:name="_Toc476155857"/>
+      <w:bookmarkStart w:id="171" w:name="_Toc476155981"/>
+      <w:bookmarkStart w:id="172" w:name="_Toc476156105"/>
+      <w:bookmarkStart w:id="173" w:name="_Toc476157723"/>
+      <w:bookmarkStart w:id="174" w:name="_Toc476158178"/>
+      <w:bookmarkStart w:id="175" w:name="_Toc476173958"/>
+      <w:bookmarkStart w:id="176" w:name="_Toc476155604"/>
+      <w:bookmarkStart w:id="177" w:name="_Toc476155860"/>
+      <w:bookmarkStart w:id="178" w:name="_Toc476155984"/>
+      <w:bookmarkStart w:id="179" w:name="_Toc476156108"/>
+      <w:bookmarkStart w:id="180" w:name="_Toc476157726"/>
+      <w:bookmarkStart w:id="181" w:name="_Toc476158181"/>
+      <w:bookmarkStart w:id="182" w:name="_Toc476173961"/>
+      <w:bookmarkStart w:id="183" w:name="_Toc476155605"/>
+      <w:bookmarkStart w:id="184" w:name="_Toc476155861"/>
+      <w:bookmarkStart w:id="185" w:name="_Toc476155985"/>
+      <w:bookmarkStart w:id="186" w:name="_Toc476156109"/>
+      <w:bookmarkStart w:id="187" w:name="_Toc476157727"/>
+      <w:bookmarkStart w:id="188" w:name="_Toc476158182"/>
+      <w:bookmarkStart w:id="189" w:name="_Toc476173962"/>
+      <w:bookmarkStart w:id="190" w:name="_Toc463643543"/>
+      <w:bookmarkStart w:id="191" w:name="_Toc476155606"/>
+      <w:bookmarkStart w:id="192" w:name="_Toc476155862"/>
+      <w:bookmarkStart w:id="193" w:name="_Toc476155986"/>
+      <w:bookmarkStart w:id="194" w:name="_Toc476156110"/>
+      <w:bookmarkStart w:id="195" w:name="_Toc476157728"/>
+      <w:bookmarkStart w:id="196" w:name="_Toc476158183"/>
+      <w:bookmarkStart w:id="197" w:name="_Toc476173963"/>
+      <w:bookmarkStart w:id="198" w:name="_Toc463643544"/>
+      <w:bookmarkStart w:id="199" w:name="_Toc476155607"/>
+      <w:bookmarkStart w:id="200" w:name="_Toc476155863"/>
+      <w:bookmarkStart w:id="201" w:name="_Toc476155987"/>
+      <w:bookmarkStart w:id="202" w:name="_Toc476156111"/>
+      <w:bookmarkStart w:id="203" w:name="_Toc476157729"/>
+      <w:bookmarkStart w:id="204" w:name="_Toc476158184"/>
+      <w:bookmarkStart w:id="205" w:name="_Toc476173964"/>
+      <w:bookmarkStart w:id="206" w:name="_Toc463643545"/>
+      <w:bookmarkStart w:id="207" w:name="_Toc476155608"/>
+      <w:bookmarkStart w:id="208" w:name="_Toc476155864"/>
+      <w:bookmarkStart w:id="209" w:name="_Toc476155988"/>
+      <w:bookmarkStart w:id="210" w:name="_Toc476156112"/>
+      <w:bookmarkStart w:id="211" w:name="_Toc476157730"/>
+      <w:bookmarkStart w:id="212" w:name="_Toc476158185"/>
+      <w:bookmarkStart w:id="213" w:name="_Toc476173965"/>
+      <w:bookmarkStart w:id="214" w:name="_Toc463643546"/>
+      <w:bookmarkStart w:id="215" w:name="_Toc476155609"/>
+      <w:bookmarkStart w:id="216" w:name="_Toc476155865"/>
+      <w:bookmarkStart w:id="217" w:name="_Toc476155989"/>
+      <w:bookmarkStart w:id="218" w:name="_Toc476156113"/>
+      <w:bookmarkStart w:id="219" w:name="_Toc476157731"/>
+      <w:bookmarkStart w:id="220" w:name="_Toc476158186"/>
+      <w:bookmarkStart w:id="221" w:name="_Toc476173966"/>
+      <w:bookmarkStart w:id="222" w:name="_Toc463643547"/>
+      <w:bookmarkStart w:id="223" w:name="_Toc476155610"/>
+      <w:bookmarkStart w:id="224" w:name="_Toc476155866"/>
+      <w:bookmarkStart w:id="225" w:name="_Toc476155990"/>
+      <w:bookmarkStart w:id="226" w:name="_Toc476156114"/>
+      <w:bookmarkStart w:id="227" w:name="_Toc476157732"/>
+      <w:bookmarkStart w:id="228" w:name="_Toc476158187"/>
+      <w:bookmarkStart w:id="229" w:name="_Toc476173967"/>
+      <w:bookmarkStart w:id="230" w:name="_Toc463643548"/>
+      <w:bookmarkStart w:id="231" w:name="_Toc476155611"/>
+      <w:bookmarkStart w:id="232" w:name="_Toc476155867"/>
+      <w:bookmarkStart w:id="233" w:name="_Toc476155991"/>
+      <w:bookmarkStart w:id="234" w:name="_Toc476156115"/>
+      <w:bookmarkStart w:id="235" w:name="_Toc476157733"/>
+      <w:bookmarkStart w:id="236" w:name="_Toc476158188"/>
+      <w:bookmarkStart w:id="237" w:name="_Toc476173968"/>
+      <w:bookmarkStart w:id="238" w:name="_Toc463643549"/>
+      <w:bookmarkStart w:id="239" w:name="_Toc476155612"/>
+      <w:bookmarkStart w:id="240" w:name="_Toc476155868"/>
+      <w:bookmarkStart w:id="241" w:name="_Toc476155992"/>
+      <w:bookmarkStart w:id="242" w:name="_Toc476156116"/>
+      <w:bookmarkStart w:id="243" w:name="_Toc476157734"/>
+      <w:bookmarkStart w:id="244" w:name="_Toc476158189"/>
+      <w:bookmarkStart w:id="245" w:name="_Toc476173969"/>
+      <w:bookmarkStart w:id="246" w:name="_Toc463643550"/>
+      <w:bookmarkStart w:id="247" w:name="_Toc476155613"/>
+      <w:bookmarkStart w:id="248" w:name="_Toc476155869"/>
+      <w:bookmarkStart w:id="249" w:name="_Toc476155993"/>
+      <w:bookmarkStart w:id="250" w:name="_Toc476156117"/>
+      <w:bookmarkStart w:id="251" w:name="_Toc476157735"/>
+      <w:bookmarkStart w:id="252" w:name="_Toc476158190"/>
+      <w:bookmarkStart w:id="253" w:name="_Toc476173970"/>
+      <w:bookmarkStart w:id="254" w:name="_Toc463643557"/>
+      <w:bookmarkStart w:id="255" w:name="_Toc476155620"/>
+      <w:bookmarkStart w:id="256" w:name="_Toc476155876"/>
+      <w:bookmarkStart w:id="257" w:name="_Toc476156000"/>
+      <w:bookmarkStart w:id="258" w:name="_Toc476156124"/>
+      <w:bookmarkStart w:id="259" w:name="_Toc476157742"/>
+      <w:bookmarkStart w:id="260" w:name="_Toc476158197"/>
+      <w:bookmarkStart w:id="261" w:name="_Toc476173977"/>
+      <w:bookmarkStart w:id="262" w:name="_Toc476155622"/>
+      <w:bookmarkStart w:id="263" w:name="_Toc476155878"/>
+      <w:bookmarkStart w:id="264" w:name="_Toc476156002"/>
+      <w:bookmarkStart w:id="265" w:name="_Toc476156126"/>
+      <w:bookmarkStart w:id="266" w:name="_Toc476157744"/>
+      <w:bookmarkStart w:id="267" w:name="_Toc476158199"/>
+      <w:bookmarkStart w:id="268" w:name="_Toc476173979"/>
+      <w:bookmarkStart w:id="269" w:name="_Toc476155624"/>
+      <w:bookmarkStart w:id="270" w:name="_Toc476155880"/>
+      <w:bookmarkStart w:id="271" w:name="_Toc476156004"/>
+      <w:bookmarkStart w:id="272" w:name="_Toc476156128"/>
+      <w:bookmarkStart w:id="273" w:name="_Toc476157746"/>
+      <w:bookmarkStart w:id="274" w:name="_Toc476158201"/>
+      <w:bookmarkStart w:id="275" w:name="_Toc476173981"/>
+      <w:bookmarkStart w:id="276" w:name="_Toc476155629"/>
+      <w:bookmarkStart w:id="277" w:name="_Toc476155885"/>
+      <w:bookmarkStart w:id="278" w:name="_Toc476156009"/>
+      <w:bookmarkStart w:id="279" w:name="_Toc476156133"/>
+      <w:bookmarkStart w:id="280" w:name="_Toc476157751"/>
+      <w:bookmarkStart w:id="281" w:name="_Toc476158206"/>
+      <w:bookmarkStart w:id="282" w:name="_Toc476173986"/>
+      <w:bookmarkStart w:id="283" w:name="_Toc485562189"/>
+      <w:bookmarkStart w:id="284" w:name="_Toc485579742"/>
+      <w:bookmarkStart w:id="285" w:name="_Toc485579852"/>
+      <w:bookmarkStart w:id="286" w:name="_Toc485582176"/>
+      <w:bookmarkStart w:id="287" w:name="_Toc485582252"/>
+      <w:bookmarkStart w:id="288" w:name="_Toc485582329"/>
+      <w:bookmarkStart w:id="289" w:name="_Toc485582406"/>
+      <w:bookmarkStart w:id="290" w:name="_Toc485582483"/>
+      <w:bookmarkStart w:id="291" w:name="_Toc485582558"/>
+      <w:bookmarkStart w:id="292" w:name="_Toc485582633"/>
+      <w:bookmarkStart w:id="293" w:name="_Toc485582708"/>
+      <w:bookmarkStart w:id="294" w:name="_Toc485582783"/>
+      <w:bookmarkStart w:id="295" w:name="_Toc492320516"/>
+      <w:bookmarkStart w:id="296" w:name="_Toc492320598"/>
+      <w:bookmarkStart w:id="297" w:name="_Toc492320857"/>
+      <w:bookmarkStart w:id="298" w:name="_Toc476155632"/>
+      <w:bookmarkStart w:id="299" w:name="_Toc476155888"/>
+      <w:bookmarkStart w:id="300" w:name="_Toc476156012"/>
+      <w:bookmarkStart w:id="301" w:name="_Toc476156136"/>
+      <w:bookmarkStart w:id="302" w:name="_Toc476157754"/>
+      <w:bookmarkStart w:id="303" w:name="_Toc476158209"/>
+      <w:bookmarkStart w:id="304" w:name="_Toc476173989"/>
+      <w:bookmarkStart w:id="305" w:name="_Toc476155633"/>
+      <w:bookmarkStart w:id="306" w:name="_Toc476155889"/>
+      <w:bookmarkStart w:id="307" w:name="_Toc476156013"/>
+      <w:bookmarkStart w:id="308" w:name="_Toc476156137"/>
+      <w:bookmarkStart w:id="309" w:name="_Toc476157755"/>
+      <w:bookmarkStart w:id="310" w:name="_Toc476158210"/>
+      <w:bookmarkStart w:id="311" w:name="_Toc476173990"/>
+      <w:bookmarkStart w:id="312" w:name="_Toc476155637"/>
+      <w:bookmarkStart w:id="313" w:name="_Toc476155893"/>
+      <w:bookmarkStart w:id="314" w:name="_Toc476156017"/>
+      <w:bookmarkStart w:id="315" w:name="_Toc476156141"/>
+      <w:bookmarkStart w:id="316" w:name="_Toc476157759"/>
+      <w:bookmarkStart w:id="317" w:name="_Toc476158214"/>
+      <w:bookmarkStart w:id="318" w:name="_Toc476173994"/>
+      <w:bookmarkStart w:id="319" w:name="_Toc476155638"/>
+      <w:bookmarkStart w:id="320" w:name="_Toc476155894"/>
+      <w:bookmarkStart w:id="321" w:name="_Toc476156018"/>
+      <w:bookmarkStart w:id="322" w:name="_Toc476156142"/>
+      <w:bookmarkStart w:id="323" w:name="_Toc476157760"/>
+      <w:bookmarkStart w:id="324" w:name="_Toc476158215"/>
+      <w:bookmarkStart w:id="325" w:name="_Toc476173995"/>
+      <w:bookmarkStart w:id="326" w:name="_Toc476155639"/>
+      <w:bookmarkStart w:id="327" w:name="_Toc476155895"/>
+      <w:bookmarkStart w:id="328" w:name="_Toc476156019"/>
+      <w:bookmarkStart w:id="329" w:name="_Toc476156143"/>
+      <w:bookmarkStart w:id="330" w:name="_Toc476157761"/>
+      <w:bookmarkStart w:id="331" w:name="_Toc476158216"/>
+      <w:bookmarkStart w:id="332" w:name="_Toc476173996"/>
+      <w:bookmarkStart w:id="333" w:name="_Toc476155640"/>
+      <w:bookmarkStart w:id="334" w:name="_Toc476155896"/>
+      <w:bookmarkStart w:id="335" w:name="_Toc476156020"/>
+      <w:bookmarkStart w:id="336" w:name="_Toc476156144"/>
+      <w:bookmarkStart w:id="337" w:name="_Toc476157762"/>
+      <w:bookmarkStart w:id="338" w:name="_Toc476158217"/>
+      <w:bookmarkStart w:id="339" w:name="_Toc476173997"/>
+      <w:bookmarkStart w:id="340" w:name="_Toc476155641"/>
+      <w:bookmarkStart w:id="341" w:name="_Toc476155897"/>
+      <w:bookmarkStart w:id="342" w:name="_Toc476156021"/>
+      <w:bookmarkStart w:id="343" w:name="_Toc476156145"/>
+      <w:bookmarkStart w:id="344" w:name="_Toc476157763"/>
+      <w:bookmarkStart w:id="345" w:name="_Toc476158218"/>
+      <w:bookmarkStart w:id="346" w:name="_Toc476173998"/>
+      <w:bookmarkStart w:id="347" w:name="_Toc476155642"/>
+      <w:bookmarkStart w:id="348" w:name="_Toc476155898"/>
+      <w:bookmarkStart w:id="349" w:name="_Toc476156022"/>
+      <w:bookmarkStart w:id="350" w:name="_Toc476156146"/>
+      <w:bookmarkStart w:id="351" w:name="_Toc476157764"/>
+      <w:bookmarkStart w:id="352" w:name="_Toc476158219"/>
+      <w:bookmarkStart w:id="353" w:name="_Toc476173999"/>
+      <w:bookmarkStart w:id="354" w:name="_Toc476155643"/>
+      <w:bookmarkStart w:id="355" w:name="_Toc476155899"/>
+      <w:bookmarkStart w:id="356" w:name="_Toc476156023"/>
+      <w:bookmarkStart w:id="357" w:name="_Toc476156147"/>
+      <w:bookmarkStart w:id="358" w:name="_Toc476157765"/>
+      <w:bookmarkStart w:id="359" w:name="_Toc476158220"/>
+      <w:bookmarkStart w:id="360" w:name="_Toc476174000"/>
+      <w:bookmarkStart w:id="361" w:name="_Toc476155644"/>
+      <w:bookmarkStart w:id="362" w:name="_Toc476155900"/>
+      <w:bookmarkStart w:id="363" w:name="_Toc476156024"/>
+      <w:bookmarkStart w:id="364" w:name="_Toc476156148"/>
+      <w:bookmarkStart w:id="365" w:name="_Toc476157766"/>
+      <w:bookmarkStart w:id="366" w:name="_Toc476158221"/>
+      <w:bookmarkStart w:id="367" w:name="_Toc476174001"/>
+      <w:bookmarkStart w:id="368" w:name="_Toc476155645"/>
+      <w:bookmarkStart w:id="369" w:name="_Toc476155901"/>
+      <w:bookmarkStart w:id="370" w:name="_Toc476156025"/>
+      <w:bookmarkStart w:id="371" w:name="_Toc476156149"/>
+      <w:bookmarkStart w:id="372" w:name="_Toc476157767"/>
+      <w:bookmarkStart w:id="373" w:name="_Toc476158222"/>
+      <w:bookmarkStart w:id="374" w:name="_Toc476174002"/>
+      <w:bookmarkStart w:id="375" w:name="_Toc476155646"/>
+      <w:bookmarkStart w:id="376" w:name="_Toc476155902"/>
+      <w:bookmarkStart w:id="377" w:name="_Toc476156026"/>
+      <w:bookmarkStart w:id="378" w:name="_Toc476156150"/>
+      <w:bookmarkStart w:id="379" w:name="_Toc476157768"/>
+      <w:bookmarkStart w:id="380" w:name="_Toc476158223"/>
+      <w:bookmarkStart w:id="381" w:name="_Toc476174003"/>
+      <w:bookmarkStart w:id="382" w:name="_Toc476155647"/>
+      <w:bookmarkStart w:id="383" w:name="_Toc476155903"/>
+      <w:bookmarkStart w:id="384" w:name="_Toc476156027"/>
+      <w:bookmarkStart w:id="385" w:name="_Toc476156151"/>
+      <w:bookmarkStart w:id="386" w:name="_Toc476157769"/>
+      <w:bookmarkStart w:id="387" w:name="_Toc476158224"/>
+      <w:bookmarkStart w:id="388" w:name="_Toc476174004"/>
+      <w:bookmarkStart w:id="389" w:name="_Toc476155648"/>
+      <w:bookmarkStart w:id="390" w:name="_Toc476155904"/>
+      <w:bookmarkStart w:id="391" w:name="_Toc476156028"/>
+      <w:bookmarkStart w:id="392" w:name="_Toc476156152"/>
+      <w:bookmarkStart w:id="393" w:name="_Toc476157770"/>
+      <w:bookmarkStart w:id="394" w:name="_Toc476158225"/>
+      <w:bookmarkStart w:id="395" w:name="_Toc476174005"/>
+      <w:bookmarkStart w:id="396" w:name="_Toc476155649"/>
+      <w:bookmarkStart w:id="397" w:name="_Toc476155905"/>
+      <w:bookmarkStart w:id="398" w:name="_Toc476156029"/>
+      <w:bookmarkStart w:id="399" w:name="_Toc476156153"/>
+      <w:bookmarkStart w:id="400" w:name="_Toc476157771"/>
+      <w:bookmarkStart w:id="401" w:name="_Toc476158226"/>
+      <w:bookmarkStart w:id="402" w:name="_Toc476174006"/>
+      <w:bookmarkStart w:id="403" w:name="_Toc476155650"/>
+      <w:bookmarkStart w:id="404" w:name="_Toc476155906"/>
+      <w:bookmarkStart w:id="405" w:name="_Toc476156030"/>
+      <w:bookmarkStart w:id="406" w:name="_Toc476156154"/>
+      <w:bookmarkStart w:id="407" w:name="_Toc476157772"/>
+      <w:bookmarkStart w:id="408" w:name="_Toc476158227"/>
+      <w:bookmarkStart w:id="409" w:name="_Toc476174007"/>
+      <w:bookmarkStart w:id="410" w:name="_Toc476155651"/>
+      <w:bookmarkStart w:id="411" w:name="_Toc476155907"/>
+      <w:bookmarkStart w:id="412" w:name="_Toc476156031"/>
+      <w:bookmarkStart w:id="413" w:name="_Toc476156155"/>
+      <w:bookmarkStart w:id="414" w:name="_Toc476157773"/>
+      <w:bookmarkStart w:id="415" w:name="_Toc476158228"/>
+      <w:bookmarkStart w:id="416" w:name="_Toc476174008"/>
+      <w:bookmarkStart w:id="417" w:name="_Toc476155652"/>
+      <w:bookmarkStart w:id="418" w:name="_Toc476155908"/>
+      <w:bookmarkStart w:id="419" w:name="_Toc476156032"/>
+      <w:bookmarkStart w:id="420" w:name="_Toc476156156"/>
+      <w:bookmarkStart w:id="421" w:name="_Toc476157774"/>
+      <w:bookmarkStart w:id="422" w:name="_Toc476158229"/>
+      <w:bookmarkStart w:id="423" w:name="_Toc476174009"/>
+      <w:bookmarkStart w:id="424" w:name="_Toc476155659"/>
+      <w:bookmarkStart w:id="425" w:name="_Toc476155915"/>
+      <w:bookmarkStart w:id="426" w:name="_Toc476156039"/>
+      <w:bookmarkStart w:id="427" w:name="_Toc476156163"/>
+      <w:bookmarkStart w:id="428" w:name="_Toc476157781"/>
+      <w:bookmarkStart w:id="429" w:name="_Toc476158236"/>
+      <w:bookmarkStart w:id="430" w:name="_Toc476174016"/>
+      <w:bookmarkStart w:id="431" w:name="_Toc476155662"/>
+      <w:bookmarkStart w:id="432" w:name="_Toc476155918"/>
+      <w:bookmarkStart w:id="433" w:name="_Toc476156042"/>
+      <w:bookmarkStart w:id="434" w:name="_Toc476156166"/>
+      <w:bookmarkStart w:id="435" w:name="_Toc476157784"/>
+      <w:bookmarkStart w:id="436" w:name="_Toc476158239"/>
+      <w:bookmarkStart w:id="437" w:name="_Toc476174019"/>
+      <w:bookmarkStart w:id="438" w:name="_Toc285527623"/>
+      <w:bookmarkStart w:id="439" w:name="_Toc291692085"/>
+      <w:bookmarkStart w:id="440" w:name="_Toc415044169"/>
+      <w:bookmarkStart w:id="441" w:name="_Toc415044170"/>
+      <w:bookmarkStart w:id="442" w:name="_Toc415044171"/>
+      <w:bookmarkStart w:id="443" w:name="_Toc415044172"/>
+      <w:bookmarkStart w:id="444" w:name="_Toc415044173"/>
+      <w:bookmarkStart w:id="445" w:name="_Toc415044174"/>
+      <w:bookmarkStart w:id="446" w:name="_Toc415044175"/>
+      <w:bookmarkStart w:id="447" w:name="_Toc415044176"/>
+      <w:bookmarkStart w:id="448" w:name="_Toc415044177"/>
+      <w:bookmarkStart w:id="449" w:name="_Toc399316594"/>
+      <w:bookmarkStart w:id="450" w:name="_Toc415044178"/>
+      <w:bookmarkStart w:id="451" w:name="_Toc415044179"/>
+      <w:bookmarkStart w:id="452" w:name="_Toc415044180"/>
+      <w:bookmarkStart w:id="453" w:name="_Toc415044181"/>
+      <w:bookmarkStart w:id="454" w:name="_Toc415044182"/>
+      <w:bookmarkStart w:id="455" w:name="_Toc415044183"/>
+      <w:bookmarkStart w:id="456" w:name="_Toc415044184"/>
+      <w:bookmarkStart w:id="457" w:name="_Toc415044185"/>
+      <w:bookmarkStart w:id="458" w:name="_Toc415044186"/>
+      <w:bookmarkStart w:id="459" w:name="_Toc415044187"/>
+      <w:bookmarkStart w:id="460" w:name="_Toc415044188"/>
+      <w:bookmarkStart w:id="461" w:name="_Toc415044189"/>
+      <w:bookmarkStart w:id="462" w:name="_Toc415044190"/>
+      <w:bookmarkStart w:id="463" w:name="_Toc415044191"/>
+      <w:bookmarkStart w:id="464" w:name="_Toc415044192"/>
+      <w:bookmarkStart w:id="465" w:name="_Toc415044193"/>
+      <w:bookmarkStart w:id="466" w:name="_Toc415044194"/>
+      <w:bookmarkStart w:id="467" w:name="_Toc415044195"/>
+      <w:bookmarkStart w:id="468" w:name="_Toc415044196"/>
+      <w:bookmarkStart w:id="469" w:name="_Toc415044227"/>
+      <w:bookmarkStart w:id="470" w:name="_Toc415044228"/>
+      <w:bookmarkStart w:id="471" w:name="_Toc440384362"/>
+      <w:bookmarkStart w:id="472" w:name="_Toc440384365"/>
+      <w:bookmarkStart w:id="473" w:name="_Toc418252201"/>
+      <w:bookmarkStart w:id="474" w:name="_Toc418255355"/>
+      <w:bookmarkStart w:id="475" w:name="_Toc418255515"/>
+      <w:bookmarkStart w:id="476" w:name="_Toc440384367"/>
+      <w:bookmarkStart w:id="477" w:name="_Toc440384372"/>
+      <w:bookmarkStart w:id="478" w:name="_Toc418252205"/>
+      <w:bookmarkStart w:id="479" w:name="_Toc418255359"/>
+      <w:bookmarkStart w:id="480" w:name="_Toc418255519"/>
+      <w:bookmarkStart w:id="481" w:name="_Toc440384375"/>
+      <w:bookmarkStart w:id="482" w:name="_Toc440384376"/>
+      <w:bookmarkStart w:id="483" w:name="_Toc440384392"/>
+      <w:bookmarkStart w:id="484" w:name="_Toc440384398"/>
+      <w:bookmarkStart w:id="485" w:name="_Toc440384408"/>
+      <w:bookmarkStart w:id="486" w:name="_Toc440384411"/>
+      <w:bookmarkStart w:id="487" w:name="_Toc440384442"/>
+      <w:bookmarkStart w:id="488" w:name="_Toc440384451"/>
+      <w:bookmarkStart w:id="489" w:name="_Toc440384453"/>
+      <w:bookmarkStart w:id="490" w:name="_Toc440384454"/>
+      <w:bookmarkStart w:id="491" w:name="_Toc418252218"/>
+      <w:bookmarkStart w:id="492" w:name="_Toc418255372"/>
+      <w:bookmarkStart w:id="493" w:name="_Toc418255532"/>
+      <w:bookmarkStart w:id="494" w:name="_Toc418252219"/>
+      <w:bookmarkStart w:id="495" w:name="_Toc418255373"/>
+      <w:bookmarkStart w:id="496" w:name="_Toc418255533"/>
+      <w:bookmarkStart w:id="497" w:name="_Toc418252220"/>
+      <w:bookmarkStart w:id="498" w:name="_Toc418255374"/>
+      <w:bookmarkStart w:id="499" w:name="_Toc418255534"/>
+      <w:bookmarkStart w:id="500" w:name="_Toc418252221"/>
+      <w:bookmarkStart w:id="501" w:name="_Toc418255375"/>
+      <w:bookmarkStart w:id="502" w:name="_Toc418255535"/>
+      <w:bookmarkStart w:id="503" w:name="_Toc440384456"/>
+      <w:bookmarkStart w:id="504" w:name="_Toc440384457"/>
+      <w:bookmarkStart w:id="505" w:name="_Toc440384459"/>
+      <w:bookmarkStart w:id="506" w:name="_Toc440384461"/>
+      <w:bookmarkStart w:id="507" w:name="_Toc440384463"/>
+      <w:bookmarkStart w:id="508" w:name="_Toc504576930"/>
+      <w:bookmarkStart w:id="509" w:name="_Toc509403727"/>
+      <w:bookmarkStart w:id="510" w:name="_Toc509417176"/>
+      <w:bookmarkStart w:id="511" w:name="_Toc510646986"/>
+      <w:bookmarkStart w:id="512" w:name="_Toc510648709"/>
+      <w:bookmarkEnd w:id="0"/>
       <w:bookmarkEnd w:id="1"/>
       <w:bookmarkEnd w:id="2"/>
       <w:bookmarkEnd w:id="3"/>
@@ -1921,7 +1999,6 @@
       <w:bookmarkEnd w:id="510"/>
       <w:bookmarkEnd w:id="511"/>
       <w:bookmarkEnd w:id="512"/>
-      <w:bookmarkEnd w:id="513"/>
     </w:p>
     <w:p>
       <w:pPr>
@@ -2010,7 +2087,7 @@
                 <w:rFonts w:cs="Arial"/>
               </w:rPr>
             </w:pPr>
-            <w:bookmarkStart w:id="514" w:name="OLE_LINK44"/>
+            <w:bookmarkStart w:id="513" w:name="OLE_LINK44"/>
             <w:r>
               <w:rPr>
                 <w:rFonts w:cs="Arial"/>
@@ -2120,6 +2197,8 @@
                 <w:lang w:eastAsia="zh-CN"/>
               </w:rPr>
             </w:pPr>
+            <w:bookmarkStart w:id="514" w:name="_GoBack"/>
+            <w:bookmarkEnd w:id="514"/>
           </w:p>
         </w:tc>
         <w:tc>
@@ -2179,7 +2258,7 @@
           </w:p>
         </w:tc>
       </w:tr>
-      <w:bookmarkEnd w:id="514"/>
+      <w:bookmarkEnd w:id="513"/>
       <w:tr>
         <w:trPr>
           <w:trHeight w:val="287"/>
@@ -5684,7 +5763,7 @@
     </w:rPrDefault>
     <w:pPrDefault/>
   </w:docDefaults>
-  <w:latentStyles w:defLockedState="0" w:defUIPriority="99" w:defSemiHidden="0" w:defUnhideWhenUsed="0" w:defQFormat="0" w:count="377">
+  <w:latentStyles w:defLockedState="0" w:defUIPriority="99" w:defSemiHidden="0" w:defUnhideWhenUsed="0" w:defQFormat="0" w:count="376">
     <w:lsdException w:name="Normal" w:uiPriority="0" w:qFormat="1"/>
     <w:lsdException w:name="heading 1" w:uiPriority="0" w:qFormat="1"/>
     <w:lsdException w:name="heading 2" w:uiPriority="0" w:qFormat="1"/>
@@ -6061,7 +6140,6 @@
     <w:lsdException w:name="Hashtag" w:semiHidden="1" w:unhideWhenUsed="1"/>
     <w:lsdException w:name="Unresolved Mention" w:semiHidden="1" w:unhideWhenUsed="1"/>
     <w:lsdException w:name="Smart Link" w:semiHidden="1" w:unhideWhenUsed="1"/>
-    <w:lsdException w:name="Smart Link Error" w:semiHidden="1" w:unhideWhenUsed="1"/>
   </w:latentStyles>
   <w:style w:type="paragraph" w:default="1" w:styleId="Normal">
     <w:name w:val="Normal"/>
@@ -7689,12 +7767,6 @@
 </file>
 
 <file path=customXml/item1.xml><?xml version="1.0" encoding="utf-8"?>
-<p:properties xmlns:p="http://schemas.microsoft.com/office/2006/metadata/properties" xmlns:xsi="http://www.w3.org/2001/XMLSchema-instance" xmlns:pc="http://schemas.microsoft.com/office/infopath/2007/PartnerControls">
-  <documentManagement/>
-</p:properties>
-</file>
-
-<file path=customXml/item2.xml><?xml version="1.0" encoding="utf-8"?>
 <ct:contentTypeSchema xmlns:ct="http://schemas.microsoft.com/office/2006/metadata/contentType" xmlns:ma="http://schemas.microsoft.com/office/2006/metadata/properties/metaAttributes" ct:_="" ma:_="" ma:contentTypeName="Document" ma:contentTypeID="0x01010059084A7A0669F24082F254CE4DA9E633" ma:contentTypeVersion="0" ma:contentTypeDescription="Create a new document." ma:contentTypeScope="" ma:versionID="ed281013b651983c23c60bb2b0d86e9f">
   <xsd:schema xmlns:xsd="http://www.w3.org/2001/XMLSchema" xmlns:xs="http://www.w3.org/2001/XMLSchema" xmlns:p="http://schemas.microsoft.com/office/2006/metadata/properties" targetNamespace="http://schemas.microsoft.com/office/2006/metadata/properties" ma:root="true" ma:fieldsID="831166a108bdcb0fecda010bdadd8ffa">
     <xsd:element name="properties">
@@ -7808,6 +7880,12 @@
 </ct:contentTypeSchema>
 </file>
 
+<file path=customXml/item2.xml><?xml version="1.0" encoding="utf-8"?>
+<p:properties xmlns:p="http://schemas.microsoft.com/office/2006/metadata/properties" xmlns:xsi="http://www.w3.org/2001/XMLSchema-instance" xmlns:pc="http://schemas.microsoft.com/office/infopath/2007/PartnerControls">
+  <documentManagement/>
+</p:properties>
+</file>
+
 <file path=customXml/item3.xml><?xml version="1.0" encoding="utf-8"?>
 <?mso-contentType ?>
 <FormTemplates xmlns="http://schemas.microsoft.com/sharepoint/v3/contenttype/forms">
@@ -7822,15 +7900,6 @@
 </file>
 
 <file path=customXml/itemProps1.xml><?xml version="1.0" encoding="utf-8"?>
-<ds:datastoreItem xmlns:ds="http://schemas.openxmlformats.org/officeDocument/2006/customXml" ds:itemID="{B806EE59-0FBA-432D-991C-65F089A7BB6C}">
-  <ds:schemaRefs>
-    <ds:schemaRef ds:uri="http://schemas.microsoft.com/office/2006/metadata/properties"/>
-    <ds:schemaRef ds:uri="http://schemas.microsoft.com/office/infopath/2007/PartnerControls"/>
-  </ds:schemaRefs>
-</ds:datastoreItem>
-</file>
-
-<file path=customXml/itemProps2.xml><?xml version="1.0" encoding="utf-8"?>
 <ds:datastoreItem xmlns:ds="http://schemas.openxmlformats.org/officeDocument/2006/customXml" ds:itemID="{EE39EDFA-E3D8-43CF-AFA0-EB6A1ADC266F}">
   <ds:schemaRefs>
     <ds:schemaRef ds:uri="http://schemas.microsoft.com/office/2006/metadata/contentType"/>
@@ -7846,6 +7915,15 @@
 </ds:datastoreItem>
 </file>
 
+<file path=customXml/itemProps2.xml><?xml version="1.0" encoding="utf-8"?>
+<ds:datastoreItem xmlns:ds="http://schemas.openxmlformats.org/officeDocument/2006/customXml" ds:itemID="{B806EE59-0FBA-432D-991C-65F089A7BB6C}">
+  <ds:schemaRefs>
+    <ds:schemaRef ds:uri="http://schemas.microsoft.com/office/2006/metadata/properties"/>
+    <ds:schemaRef ds:uri="http://schemas.microsoft.com/office/infopath/2007/PartnerControls"/>
+  </ds:schemaRefs>
+</ds:datastoreItem>
+</file>
+
 <file path=customXml/itemProps3.xml><?xml version="1.0" encoding="utf-8"?>
 <ds:datastoreItem xmlns:ds="http://schemas.openxmlformats.org/officeDocument/2006/customXml" ds:itemID="{523303F6-DB58-4755-B4EF-CAB672BFFB78}">
   <ds:schemaRefs>
@@ -7855,7 +7933,7 @@
 </file>
 
 <file path=customXml/itemProps4.xml><?xml version="1.0" encoding="utf-8"?>
-<ds:datastoreItem xmlns:ds="http://schemas.openxmlformats.org/officeDocument/2006/customXml" ds:itemID="{7F6A1392-1B90-4593-B90C-E8BAC29042CC}">
+<ds:datastoreItem xmlns:ds="http://schemas.openxmlformats.org/officeDocument/2006/customXml" ds:itemID="{87795C15-04C1-41C9-8072-E8A2A45B8609}">
   <ds:schemaRefs>
     <ds:schemaRef ds:uri="http://schemas.openxmlformats.org/officeDocument/2006/bibliography"/>
   </ds:schemaRefs>

</xml_diff>